<commit_message>
Homework REST API request
</commit_message>
<xml_diff>
--- a/RESTHTTP.docx
+++ b/RESTHTTP.docx
@@ -180,12 +180,6 @@
           <w:insideV w:val="single" w:sz="6" w:space="0" w:color="CCCCCC"/>
         </w:tblBorders>
         <w:tblLayout w:type="fixed"/>
-        <w:tblCellMar>
-          <w:top w:w="0" w:type="dxa"/>
-          <w:left w:w="0" w:type="dxa"/>
-          <w:bottom w:w="0" w:type="dxa"/>
-          <w:right w:w="0" w:type="dxa"/>
-        </w:tblCellMar>
         <w:tblLook w:val="0600" w:firstRow="0" w:lastRow="0" w:firstColumn="0" w:lastColumn="0" w:noHBand="1" w:noVBand="1"/>
       </w:tblPr>
       <w:tblGrid>
@@ -194,14 +188,6 @@
         <w:gridCol w:w="4179"/>
       </w:tblGrid>
       <w:tr>
-        <w:tblPrEx>
-          <w:tblCellMar>
-            <w:top w:w="0" w:type="dxa"/>
-            <w:left w:w="0" w:type="dxa"/>
-            <w:bottom w:w="0" w:type="dxa"/>
-            <w:right w:w="0" w:type="dxa"/>
-          </w:tblCellMar>
-        </w:tblPrEx>
         <w:tc>
           <w:tcPr>
             <w:tcW w:w="3620" w:type="dxa"/>
@@ -330,14 +316,6 @@
         </w:tc>
       </w:tr>
       <w:tr>
-        <w:tblPrEx>
-          <w:tblCellMar>
-            <w:top w:w="0" w:type="dxa"/>
-            <w:left w:w="0" w:type="dxa"/>
-            <w:bottom w:w="0" w:type="dxa"/>
-            <w:right w:w="0" w:type="dxa"/>
-          </w:tblCellMar>
-        </w:tblPrEx>
         <w:tc>
           <w:tcPr>
             <w:tcW w:w="3620" w:type="dxa"/>
@@ -485,8 +463,6 @@
               </w:rPr>
               <w:t>: my.site.com</w:t>
             </w:r>
-            <w:bookmarkStart w:id="0" w:name="_GoBack"/>
-            <w:bookmarkEnd w:id="0"/>
           </w:p>
           <w:p>
             <w:pPr>
@@ -527,14 +503,6 @@
         </w:tc>
       </w:tr>
       <w:tr>
-        <w:tblPrEx>
-          <w:tblCellMar>
-            <w:top w:w="0" w:type="dxa"/>
-            <w:left w:w="0" w:type="dxa"/>
-            <w:bottom w:w="0" w:type="dxa"/>
-            <w:right w:w="0" w:type="dxa"/>
-          </w:tblCellMar>
-        </w:tblPrEx>
         <w:tc>
           <w:tcPr>
             <w:tcW w:w="3620" w:type="dxa"/>
@@ -644,16 +612,8 @@
               <w:rPr>
                 <w:rFonts w:ascii="Times New Roman" w:eastAsia="Times New Roman" w:hAnsi="Times New Roman" w:cs="Times New Roman"/>
               </w:rPr>
-              <w:t>GET /</w:t>
-            </w:r>
-            <w:proofErr w:type="spellStart"/>
-            <w:r>
-              <w:rPr>
-                <w:rFonts w:ascii="Times New Roman" w:eastAsia="Times New Roman" w:hAnsi="Times New Roman" w:cs="Times New Roman"/>
-              </w:rPr>
-              <w:t>restapi</w:t>
-            </w:r>
-            <w:proofErr w:type="spellEnd"/>
+              <w:t xml:space="preserve">GET </w:t>
+            </w:r>
             <w:r>
               <w:rPr>
                 <w:rFonts w:ascii="Times New Roman" w:eastAsia="Times New Roman" w:hAnsi="Times New Roman" w:cs="Times New Roman"/>
@@ -665,21 +625,63 @@
                 <w:rFonts w:ascii="Times New Roman" w:eastAsia="Times New Roman" w:hAnsi="Times New Roman" w:cs="Times New Roman"/>
                 <w:lang w:val="en-US"/>
               </w:rPr>
-              <w:t>name/</w:t>
-            </w:r>
-            <w:r>
-              <w:rPr>
-                <w:rFonts w:ascii="Times New Roman" w:eastAsia="Times New Roman" w:hAnsi="Times New Roman" w:cs="Times New Roman"/>
-                <w:lang w:val="en-US"/>
-              </w:rPr>
-              <w:t>?country</w:t>
-            </w:r>
-            <w:r>
-              <w:rPr>
-                <w:rFonts w:ascii="Times New Roman" w:eastAsia="Times New Roman" w:hAnsi="Times New Roman" w:cs="Times New Roman"/>
-                <w:lang w:val="en-US"/>
-              </w:rPr>
-              <w:t>=3</w:t>
+              <w:t>rest</w:t>
+            </w:r>
+            <w:proofErr w:type="spellStart"/>
+            <w:r>
+              <w:rPr>
+                <w:rFonts w:ascii="Times New Roman" w:eastAsia="Times New Roman" w:hAnsi="Times New Roman" w:cs="Times New Roman"/>
+              </w:rPr>
+              <w:t>api</w:t>
+            </w:r>
+            <w:proofErr w:type="spellEnd"/>
+            <w:r>
+              <w:rPr>
+                <w:rFonts w:ascii="Times New Roman" w:eastAsia="Times New Roman" w:hAnsi="Times New Roman" w:cs="Times New Roman"/>
+              </w:rPr>
+              <w:t>/</w:t>
+            </w:r>
+            <w:proofErr w:type="spellStart"/>
+            <w:r>
+              <w:rPr>
+                <w:rFonts w:ascii="Times New Roman" w:eastAsia="Times New Roman" w:hAnsi="Times New Roman" w:cs="Times New Roman"/>
+              </w:rPr>
+              <w:t>Hotel</w:t>
+            </w:r>
+            <w:proofErr w:type="spellEnd"/>
+            <w:r>
+              <w:rPr>
+                <w:rFonts w:ascii="Times New Roman" w:eastAsia="Times New Roman" w:hAnsi="Times New Roman" w:cs="Times New Roman"/>
+              </w:rPr>
+              <w:t>/</w:t>
+            </w:r>
+            <w:proofErr w:type="spellStart"/>
+            <w:r>
+              <w:rPr>
+                <w:rFonts w:ascii="Times New Roman" w:eastAsia="Times New Roman" w:hAnsi="Times New Roman" w:cs="Times New Roman"/>
+              </w:rPr>
+              <w:t>country</w:t>
+            </w:r>
+            <w:proofErr w:type="spellEnd"/>
+            <w:r>
+              <w:rPr>
+                <w:rFonts w:ascii="Times New Roman" w:eastAsia="Times New Roman" w:hAnsi="Times New Roman" w:cs="Times New Roman"/>
+              </w:rPr>
+              <w:t>/:</w:t>
+            </w:r>
+            <w:proofErr w:type="spellStart"/>
+            <w:r>
+              <w:rPr>
+                <w:rFonts w:ascii="Times New Roman" w:eastAsia="Times New Roman" w:hAnsi="Times New Roman" w:cs="Times New Roman"/>
+              </w:rPr>
+              <w:t>countyName</w:t>
+            </w:r>
+            <w:proofErr w:type="spellEnd"/>
+            <w:r>
+              <w:rPr>
+                <w:rFonts w:ascii="Times New Roman" w:eastAsia="Times New Roman" w:hAnsi="Times New Roman" w:cs="Times New Roman"/>
+              </w:rPr>
+              <w:t xml:space="preserve"> </w:t>
             </w:r>
             <w:r>
               <w:rPr>
@@ -749,14 +751,6 @@
         </w:tc>
       </w:tr>
       <w:tr>
-        <w:tblPrEx>
-          <w:tblCellMar>
-            <w:top w:w="0" w:type="dxa"/>
-            <w:left w:w="0" w:type="dxa"/>
-            <w:bottom w:w="0" w:type="dxa"/>
-            <w:right w:w="0" w:type="dxa"/>
-          </w:tblCellMar>
-        </w:tblPrEx>
         <w:tc>
           <w:tcPr>
             <w:tcW w:w="3620" w:type="dxa"/>
@@ -861,13 +855,7 @@
               <w:rPr>
                 <w:rFonts w:ascii="Times New Roman" w:eastAsia="Times New Roman" w:hAnsi="Times New Roman" w:cs="Times New Roman"/>
               </w:rPr>
-              <w:t xml:space="preserve"> </w:t>
-            </w:r>
-            <w:r>
-              <w:rPr>
-                <w:rFonts w:ascii="Times New Roman" w:eastAsia="Times New Roman" w:hAnsi="Times New Roman" w:cs="Times New Roman"/>
-              </w:rPr>
-              <w:t>/</w:t>
+              <w:t xml:space="preserve"> /</w:t>
             </w:r>
             <w:proofErr w:type="spellStart"/>
             <w:r>
@@ -959,14 +947,6 @@
         </w:tc>
       </w:tr>
       <w:tr>
-        <w:tblPrEx>
-          <w:tblCellMar>
-            <w:top w:w="0" w:type="dxa"/>
-            <w:left w:w="0" w:type="dxa"/>
-            <w:bottom w:w="0" w:type="dxa"/>
-            <w:right w:w="0" w:type="dxa"/>
-          </w:tblCellMar>
-        </w:tblPrEx>
         <w:tc>
           <w:tcPr>
             <w:tcW w:w="3620" w:type="dxa"/>
@@ -1085,11 +1065,33 @@
               <w:rPr>
                 <w:rFonts w:ascii="Times New Roman" w:eastAsia="Times New Roman" w:hAnsi="Times New Roman" w:cs="Times New Roman"/>
               </w:rPr>
+              <w:t xml:space="preserve"> /</w:t>
+            </w:r>
+            <w:r>
+              <w:rPr>
+                <w:rFonts w:ascii="Times New Roman" w:eastAsia="Times New Roman" w:hAnsi="Times New Roman" w:cs="Times New Roman"/>
+                <w:lang w:val="en-US"/>
+              </w:rPr>
               <w:t xml:space="preserve"> </w:t>
             </w:r>
             <w:r>
               <w:rPr>
                 <w:rFonts w:ascii="Times New Roman" w:eastAsia="Times New Roman" w:hAnsi="Times New Roman" w:cs="Times New Roman"/>
+                <w:lang w:val="en-US"/>
+              </w:rPr>
+              <w:t>rest</w:t>
+            </w:r>
+            <w:proofErr w:type="spellStart"/>
+            <w:r>
+              <w:rPr>
+                <w:rFonts w:ascii="Times New Roman" w:eastAsia="Times New Roman" w:hAnsi="Times New Roman" w:cs="Times New Roman"/>
+              </w:rPr>
+              <w:t>api</w:t>
+            </w:r>
+            <w:proofErr w:type="spellEnd"/>
+            <w:r>
+              <w:rPr>
+                <w:rFonts w:ascii="Times New Roman" w:eastAsia="Times New Roman" w:hAnsi="Times New Roman" w:cs="Times New Roman"/>
               </w:rPr>
               <w:t>/</w:t>
             </w:r>
@@ -1098,7 +1100,7 @@
               <w:rPr>
                 <w:rFonts w:ascii="Times New Roman" w:eastAsia="Times New Roman" w:hAnsi="Times New Roman" w:cs="Times New Roman"/>
               </w:rPr>
-              <w:t>restapi</w:t>
+              <w:t>Hotel</w:t>
             </w:r>
             <w:proofErr w:type="spellEnd"/>
             <w:r>
@@ -1107,40 +1109,33 @@
               </w:rPr>
               <w:t>/</w:t>
             </w:r>
-            <w:r>
-              <w:rPr>
-                <w:rFonts w:ascii="Times New Roman" w:eastAsia="Times New Roman" w:hAnsi="Times New Roman" w:cs="Times New Roman"/>
-                <w:lang w:val="en-US"/>
-              </w:rPr>
-              <w:t>name</w:t>
-            </w:r>
-            <w:r>
-              <w:rPr>
-                <w:rFonts w:ascii="Times New Roman" w:eastAsia="Times New Roman" w:hAnsi="Times New Roman" w:cs="Times New Roman"/>
-                <w:lang w:val="en-US"/>
-              </w:rPr>
-              <w:t>/</w:t>
-            </w:r>
-            <w:r>
-              <w:rPr>
-                <w:rFonts w:ascii="Times New Roman" w:eastAsia="Times New Roman" w:hAnsi="Times New Roman" w:cs="Times New Roman"/>
-                <w:lang w:val="en-US"/>
+            <w:proofErr w:type="spellStart"/>
+            <w:r>
+              <w:rPr>
+                <w:rFonts w:ascii="Times New Roman" w:eastAsia="Times New Roman" w:hAnsi="Times New Roman" w:cs="Times New Roman"/>
+              </w:rPr>
+              <w:t>country</w:t>
+            </w:r>
+            <w:proofErr w:type="spellEnd"/>
+            <w:r>
+              <w:rPr>
+                <w:rFonts w:ascii="Times New Roman" w:eastAsia="Times New Roman" w:hAnsi="Times New Roman" w:cs="Times New Roman"/>
+              </w:rPr>
+              <w:t>/:</w:t>
+            </w:r>
+            <w:proofErr w:type="spellStart"/>
+            <w:r>
+              <w:rPr>
+                <w:rFonts w:ascii="Times New Roman" w:eastAsia="Times New Roman" w:hAnsi="Times New Roman" w:cs="Times New Roman"/>
+              </w:rPr>
+              <w:t>countyName</w:t>
+            </w:r>
+            <w:proofErr w:type="spellEnd"/>
+            <w:r>
+              <w:rPr>
+                <w:rFonts w:ascii="Times New Roman" w:eastAsia="Times New Roman" w:hAnsi="Times New Roman" w:cs="Times New Roman"/>
               </w:rPr>
               <w:t xml:space="preserve"> </w:t>
-            </w:r>
-            <w:r>
-              <w:rPr>
-                <w:rFonts w:ascii="Times New Roman" w:eastAsia="Times New Roman" w:hAnsi="Times New Roman" w:cs="Times New Roman"/>
-                <w:lang w:val="en-US"/>
-              </w:rPr>
-              <w:t>?country</w:t>
-            </w:r>
-            <w:r>
-              <w:rPr>
-                <w:rFonts w:ascii="Times New Roman" w:eastAsia="Times New Roman" w:hAnsi="Times New Roman" w:cs="Times New Roman"/>
-                <w:lang w:val="en-US"/>
-              </w:rPr>
-              <w:t>=3</w:t>
             </w:r>
             <w:r>
               <w:rPr>
@@ -1216,14 +1211,6 @@
         </w:tc>
       </w:tr>
       <w:tr>
-        <w:tblPrEx>
-          <w:tblCellMar>
-            <w:top w:w="0" w:type="dxa"/>
-            <w:left w:w="0" w:type="dxa"/>
-            <w:bottom w:w="0" w:type="dxa"/>
-            <w:right w:w="0" w:type="dxa"/>
-          </w:tblCellMar>
-        </w:tblPrEx>
         <w:tc>
           <w:tcPr>
             <w:tcW w:w="3620" w:type="dxa"/>
@@ -1369,10 +1356,47 @@
             <w:r>
               <w:rPr>
                 <w:rFonts w:ascii="Times New Roman" w:eastAsia="Times New Roman" w:hAnsi="Times New Roman" w:cs="Times New Roman"/>
+              </w:rPr>
+              <w:t xml:space="preserve"> </w:t>
+            </w:r>
+            <w:proofErr w:type="spellStart"/>
+            <w:r>
+              <w:rPr>
+                <w:rFonts w:ascii="Times New Roman" w:eastAsia="Times New Roman" w:hAnsi="Times New Roman" w:cs="Times New Roman"/>
+              </w:rPr>
+              <w:t>Hotel</w:t>
+            </w:r>
+            <w:proofErr w:type="spellEnd"/>
+            <w:r>
+              <w:rPr>
+                <w:rFonts w:ascii="Times New Roman" w:eastAsia="Times New Roman" w:hAnsi="Times New Roman" w:cs="Times New Roman"/>
                 <w:lang w:val="en-US"/>
               </w:rPr>
-              <w:t>ID/3</w:t>
-            </w:r>
+              <w:t xml:space="preserve"> </w:t>
+            </w:r>
+            <w:r>
+              <w:rPr>
+                <w:rFonts w:ascii="Times New Roman" w:eastAsia="Times New Roman" w:hAnsi="Times New Roman" w:cs="Times New Roman"/>
+                <w:lang w:val="en-US"/>
+              </w:rPr>
+              <w:t>/</w:t>
+            </w:r>
+            <w:r>
+              <w:rPr>
+                <w:rFonts w:ascii="Times New Roman" w:eastAsia="Times New Roman" w:hAnsi="Times New Roman" w:cs="Times New Roman"/>
+                <w:lang w:val="en-US"/>
+              </w:rPr>
+              <w:t>:</w:t>
+            </w:r>
+            <w:proofErr w:type="spellStart"/>
+            <w:r>
+              <w:rPr>
+                <w:rFonts w:ascii="Times New Roman" w:eastAsia="Times New Roman" w:hAnsi="Times New Roman" w:cs="Times New Roman"/>
+                <w:lang w:val="en-US"/>
+              </w:rPr>
+              <w:t>HotelName</w:t>
+            </w:r>
+            <w:proofErr w:type="spellEnd"/>
             <w:r>
               <w:rPr>
                 <w:rFonts w:ascii="Times New Roman" w:eastAsia="Times New Roman" w:hAnsi="Times New Roman" w:cs="Times New Roman"/>
@@ -1441,14 +1465,6 @@
         </w:tc>
       </w:tr>
       <w:tr>
-        <w:tblPrEx>
-          <w:tblCellMar>
-            <w:top w:w="0" w:type="dxa"/>
-            <w:left w:w="0" w:type="dxa"/>
-            <w:bottom w:w="0" w:type="dxa"/>
-            <w:right w:w="0" w:type="dxa"/>
-          </w:tblCellMar>
-        </w:tblPrEx>
         <w:tc>
           <w:tcPr>
             <w:tcW w:w="3620" w:type="dxa"/>
@@ -1595,6 +1611,13 @@
                 <w:rFonts w:ascii="Times New Roman" w:eastAsia="Times New Roman" w:hAnsi="Times New Roman" w:cs="Times New Roman"/>
                 <w:lang w:val="en-US"/>
               </w:rPr>
+              <w:t>Hotel/</w:t>
+            </w:r>
+            <w:r>
+              <w:rPr>
+                <w:rFonts w:ascii="Times New Roman" w:eastAsia="Times New Roman" w:hAnsi="Times New Roman" w:cs="Times New Roman"/>
+                <w:lang w:val="en-US"/>
+              </w:rPr>
               <w:t>description</w:t>
             </w:r>
             <w:r>
@@ -1609,8 +1632,17 @@
                 <w:rFonts w:ascii="Times New Roman" w:eastAsia="Times New Roman" w:hAnsi="Times New Roman" w:cs="Times New Roman"/>
                 <w:lang w:val="en-US"/>
               </w:rPr>
-              <w:t>?ID=3</w:t>
-            </w:r>
+              <w:t>:</w:t>
+            </w:r>
+            <w:proofErr w:type="spellStart"/>
+            <w:r>
+              <w:rPr>
+                <w:rFonts w:ascii="Times New Roman" w:eastAsia="Times New Roman" w:hAnsi="Times New Roman" w:cs="Times New Roman"/>
+                <w:lang w:val="en-US"/>
+              </w:rPr>
+              <w:t>HotelName</w:t>
+            </w:r>
+            <w:proofErr w:type="spellEnd"/>
             <w:r>
               <w:rPr>
                 <w:rFonts w:ascii="Times New Roman" w:eastAsia="Times New Roman" w:hAnsi="Times New Roman" w:cs="Times New Roman"/>
@@ -1679,14 +1711,6 @@
         </w:tc>
       </w:tr>
       <w:tr>
-        <w:tblPrEx>
-          <w:tblCellMar>
-            <w:top w:w="0" w:type="dxa"/>
-            <w:left w:w="0" w:type="dxa"/>
-            <w:bottom w:w="0" w:type="dxa"/>
-            <w:right w:w="0" w:type="dxa"/>
-          </w:tblCellMar>
-        </w:tblPrEx>
         <w:tc>
           <w:tcPr>
             <w:tcW w:w="3620" w:type="dxa"/>
@@ -1819,7 +1843,13 @@
               <w:rPr>
                 <w:rFonts w:ascii="Times New Roman" w:eastAsia="Times New Roman" w:hAnsi="Times New Roman" w:cs="Times New Roman"/>
               </w:rPr>
-              <w:t xml:space="preserve"> /</w:t>
+              <w:t xml:space="preserve"> </w:t>
+            </w:r>
+            <w:r>
+              <w:rPr>
+                <w:rFonts w:ascii="Times New Roman" w:eastAsia="Times New Roman" w:hAnsi="Times New Roman" w:cs="Times New Roman"/>
+              </w:rPr>
+              <w:t>/</w:t>
             </w:r>
             <w:proofErr w:type="spellStart"/>
             <w:r>
@@ -1840,22 +1870,17 @@
                 <w:rFonts w:ascii="Times New Roman" w:eastAsia="Times New Roman" w:hAnsi="Times New Roman" w:cs="Times New Roman"/>
                 <w:lang w:val="en-US"/>
               </w:rPr>
-              <w:t>ID</w:t>
-            </w:r>
+              <w:t>Hotel/description/:</w:t>
+            </w:r>
+            <w:proofErr w:type="spellStart"/>
             <w:r>
               <w:rPr>
                 <w:rFonts w:ascii="Times New Roman" w:eastAsia="Times New Roman" w:hAnsi="Times New Roman" w:cs="Times New Roman"/>
                 <w:lang w:val="en-US"/>
               </w:rPr>
-              <w:t>/</w:t>
-            </w:r>
-            <w:r>
-              <w:rPr>
-                <w:rFonts w:ascii="Times New Roman" w:eastAsia="Times New Roman" w:hAnsi="Times New Roman" w:cs="Times New Roman"/>
-                <w:lang w:val="en-US"/>
-              </w:rPr>
-              <w:t>3</w:t>
-            </w:r>
+              <w:t>HotelName</w:t>
+            </w:r>
+            <w:proofErr w:type="spellEnd"/>
             <w:r>
               <w:rPr>
                 <w:rFonts w:ascii="Times New Roman" w:eastAsia="Times New Roman" w:hAnsi="Times New Roman" w:cs="Times New Roman"/>
@@ -1931,6 +1956,8 @@
           <w:rFonts w:ascii="Times New Roman" w:hAnsi="Times New Roman" w:cs="Times New Roman"/>
         </w:rPr>
       </w:pPr>
+      <w:bookmarkStart w:id="0" w:name="_GoBack"/>
+      <w:bookmarkEnd w:id="0"/>
     </w:p>
     <w:sectPr>
       <w:pgSz w:w="11909" w:h="16834"/>

</xml_diff>